<commit_message>
Updated template to work properly with first form
</commit_message>
<xml_diff>
--- a/template.docx
+++ b/template.docx
@@ -3,6 +3,61 @@
 <w:document xmlns:wpc="http://schemas.microsoft.com/office/word/2010/wordprocessingCanvas" xmlns:cx="http://schemas.microsoft.com/office/drawing/2014/chartex" xmlns:cx1="http://schemas.microsoft.com/office/drawing/2015/9/8/chartex" xmlns:cx2="http://schemas.microsoft.com/office/drawing/2015/10/21/chartex" xmlns:cx3="http://schemas.microsoft.com/office/drawing/2016/5/9/chartex" xmlns:cx4="http://schemas.microsoft.com/office/drawing/2016/5/10/chartex" xmlns:cx5="http://schemas.microsoft.com/office/drawing/2016/5/11/chartex" xmlns:cx6="http://schemas.microsoft.com/office/drawing/2016/5/12/chartex" xmlns:cx7="http://schemas.microsoft.com/office/drawing/2016/5/13/chartex" xmlns:cx8="http://schemas.microsoft.com/office/drawing/2016/5/14/chartex" xmlns:mc="http://schemas.openxmlformats.org/markup-compatibility/2006" xmlns:aink="http://schemas.microsoft.com/office/drawing/2016/ink" xmlns:am3d="http://schemas.microsoft.com/office/drawing/2017/model3d" xmlns:o="urn:schemas-microsoft-com:office:office" xmlns:oel="http://schemas.microsoft.com/office/2019/extlst" xmlns:r="http://schemas.openxmlformats.org/officeDocument/2006/relationships" xmlns:m="http://schemas.openxmlformats.org/officeDocument/2006/math" xmlns:v="urn:schemas-microsoft-com:vml" xmlns:wp14="http://schemas.microsoft.com/office/word/2010/wordprocessingDrawing" xmlns:wp="http://schemas.openxmlformats.org/drawingml/2006/wordprocessingDrawing" xmlns:w10="urn:schemas-microsoft-com:office:word" xmlns:w="http://schemas.openxmlformats.org/wordprocessingml/2006/main" xmlns:w14="http://schemas.microsoft.com/office/word/2010/wordml" xmlns:w15="http://schemas.microsoft.com/office/word/2012/wordml" xmlns:w16cex="http://schemas.microsoft.com/office/word/2018/wordml/cex" xmlns:w16cid="http://schemas.microsoft.com/office/word/2016/wordml/cid" xmlns:w16="http://schemas.microsoft.com/office/word/2018/wordml" xmlns:w16du="http://schemas.microsoft.com/office/word/2023/wordml/word16du" xmlns:w16sdtdh="http://schemas.microsoft.com/office/word/2020/wordml/sdtdatahash" xmlns:w16se="http://schemas.microsoft.com/office/word/2015/wordml/symex" xmlns:wpg="http://schemas.microsoft.com/office/word/2010/wordprocessingGroup" xmlns:wpi="http://schemas.microsoft.com/office/word/2010/wordprocessingInk" xmlns:wne="http://schemas.microsoft.com/office/word/2006/wordml" xmlns:wps="http://schemas.microsoft.com/office/word/2010/wordprocessingShape" mc:Ignorable="w14 w15 w16se w16cid w16 w16cex w16sdtdh w16du wp14">
   <w:body>
     <w:p>
+      <w:pPr>
+        <w:pBdr>
+          <w:bottom w:val="double" w:sz="6" w:space="1" w:color="auto"/>
+        </w:pBdr>
+        <w:jc w:val="center"/>
+        <w:rPr>
+          <w:rFonts w:ascii="Aharoni" w:hAnsi="Aharoni" w:cs="Aharoni"/>
+          <w:b/>
+          <w:bCs/>
+          <w:sz w:val="44"/>
+          <w:szCs w:val="44"/>
+        </w:rPr>
+      </w:pPr>
+      <w:r>
+        <w:rPr>
+          <w:rFonts w:ascii="Aharoni" w:hAnsi="Aharoni" w:cs="Aharoni"/>
+          <w:b/>
+          <w:bCs/>
+          <w:sz w:val="44"/>
+          <w:szCs w:val="44"/>
+        </w:rPr>
+        <w:t xml:space="preserve">Clinical Structured History taking Inventory for Children aged </w:t>
+      </w:r>
+      <w:r>
+        <w:rPr>
+          <w:rFonts w:ascii="Aharoni" w:hAnsi="Aharoni" w:cs="Aharoni"/>
+          <w:b/>
+          <w:bCs/>
+          <w:sz w:val="60"/>
+          <w:szCs w:val="60"/>
+        </w:rPr>
+        <w:t>4-8</w:t>
+      </w:r>
+      <w:r>
+        <w:rPr>
+          <w:rFonts w:ascii="Aharoni" w:hAnsi="Aharoni" w:cs="Aharoni"/>
+          <w:b/>
+          <w:bCs/>
+          <w:sz w:val="72"/>
+          <w:szCs w:val="72"/>
+        </w:rPr>
+        <w:t xml:space="preserve"> </w:t>
+      </w:r>
+      <w:r>
+        <w:rPr>
+          <w:rFonts w:ascii="Aharoni" w:hAnsi="Aharoni" w:cs="Aharoni"/>
+          <w:b/>
+          <w:bCs/>
+          <w:sz w:val="44"/>
+          <w:szCs w:val="44"/>
+        </w:rPr>
+        <w:t>years to explore Cerebral Visual Impairment</w:t>
+      </w:r>
+    </w:p>
+    <w:p>
       <w:r>
         <w:rPr>
           <w:b/>
@@ -36,6 +91,114 @@
       <w:proofErr w:type="spellStart"/>
       <w:r>
         <w:t>dateOfBirth</w:t>
+      </w:r>
+      <w:proofErr w:type="spellEnd"/>
+      <w:r>
+        <w:t>}</w:t>
+      </w:r>
+    </w:p>
+    <w:p>
+      <w:r>
+        <w:rPr>
+          <w:b/>
+          <w:bCs/>
+        </w:rPr>
+        <w:t>How many weeks into your pregnancy were you when you gave birth?</w:t>
+      </w:r>
+      <w:r>
+        <w:rPr>
+          <w:b/>
+          <w:bCs/>
+        </w:rPr>
+        <w:br/>
+      </w:r>
+      <w:r>
+        <w:t>{</w:t>
+      </w:r>
+      <w:proofErr w:type="spellStart"/>
+      <w:r>
+        <w:t>pregWeeks</w:t>
+      </w:r>
+      <w:proofErr w:type="spellEnd"/>
+      <w:r>
+        <w:t>}</w:t>
+      </w:r>
+    </w:p>
+    <w:p>
+      <w:r>
+        <w:rPr>
+          <w:b/>
+          <w:bCs/>
+        </w:rPr>
+        <w:t>Were there any problems at the time of birth? If so, please describe:</w:t>
+      </w:r>
+      <w:r>
+        <w:rPr>
+          <w:b/>
+          <w:bCs/>
+        </w:rPr>
+        <w:br/>
+      </w:r>
+      <w:r>
+        <w:t>{</w:t>
+      </w:r>
+      <w:proofErr w:type="spellStart"/>
+      <w:r>
+        <w:t>birthProblems</w:t>
+      </w:r>
+      <w:proofErr w:type="spellEnd"/>
+      <w:r>
+        <w:t>}</w:t>
+      </w:r>
+    </w:p>
+    <w:p>
+      <w:r>
+        <w:rPr>
+          <w:b/>
+          <w:bCs/>
+        </w:rPr>
+        <w:t>Has your child had any conditions affecting the eyes or brain? If so, please describe:</w:t>
+      </w:r>
+      <w:r>
+        <w:rPr>
+          <w:b/>
+          <w:bCs/>
+        </w:rPr>
+        <w:br/>
+      </w:r>
+      <w:r>
+        <w:t>{</w:t>
+      </w:r>
+      <w:proofErr w:type="spellStart"/>
+      <w:r>
+        <w:t>affectingConditions</w:t>
+      </w:r>
+      <w:proofErr w:type="spellEnd"/>
+      <w:r>
+        <w:t>}</w:t>
+      </w:r>
+    </w:p>
+    <w:p>
+      <w:r>
+        <w:rPr>
+          <w:b/>
+          <w:bCs/>
+        </w:rPr>
+        <w:t>Do you have any concerns about your child’s vision? If so, what are they?</w:t>
+      </w:r>
+      <w:r>
+        <w:rPr>
+          <w:b/>
+          <w:bCs/>
+        </w:rPr>
+        <w:br/>
+      </w:r>
+      <w:r>
+        <w:t>{</w:t>
+      </w:r>
+      <w:proofErr w:type="spellStart"/>
+      <w:r>
+        <w:t>visionConcerns</w:t>
       </w:r>
       <w:proofErr w:type="spellEnd"/>
       <w:r>
@@ -655,7 +818,6 @@
   <w:style w:type="character" w:default="1" w:styleId="DefaultParagraphFont">
     <w:name w:val="Default Paragraph Font"/>
     <w:uiPriority w:val="1"/>
-    <w:semiHidden/>
     <w:unhideWhenUsed/>
   </w:style>
   <w:style w:type="table" w:default="1" w:styleId="TableNormal">

</xml_diff>

<commit_message>
trying to fix template
</commit_message>
<xml_diff>
--- a/template.docx
+++ b/template.docx
@@ -66,15 +66,7 @@
         <w:t>Child Name</w:t>
       </w:r>
       <w:r>
-        <w:t>: {</w:t>
-      </w:r>
-      <w:proofErr w:type="spellStart"/>
-      <w:r>
-        <w:t>childName</w:t>
-      </w:r>
-      <w:proofErr w:type="spellEnd"/>
-      <w:r>
-        <w:t>}</w:t>
+        <w:t>: {childName}</w:t>
       </w:r>
     </w:p>
     <w:p>
@@ -86,15 +78,7 @@
         <w:t>Date of Birth</w:t>
       </w:r>
       <w:r>
-        <w:t>: {</w:t>
-      </w:r>
-      <w:proofErr w:type="spellStart"/>
-      <w:r>
-        <w:t>dateOfBirth</w:t>
-      </w:r>
-      <w:proofErr w:type="spellEnd"/>
-      <w:r>
-        <w:t>}</w:t>
+        <w:t>: {dateOfBirth}</w:t>
       </w:r>
     </w:p>
     <w:p>
@@ -113,15 +97,7 @@
         <w:br/>
       </w:r>
       <w:r>
-        <w:t>{</w:t>
-      </w:r>
-      <w:proofErr w:type="spellStart"/>
-      <w:r>
-        <w:t>pregWeeks</w:t>
-      </w:r>
-      <w:proofErr w:type="spellEnd"/>
-      <w:r>
-        <w:t>}</w:t>
+        <w:t>{pregWeeks}</w:t>
       </w:r>
     </w:p>
     <w:p>
@@ -140,15 +116,7 @@
         <w:br/>
       </w:r>
       <w:r>
-        <w:t>{</w:t>
-      </w:r>
-      <w:proofErr w:type="spellStart"/>
-      <w:r>
-        <w:t>birthProblems</w:t>
-      </w:r>
-      <w:proofErr w:type="spellEnd"/>
-      <w:r>
-        <w:t>}</w:t>
+        <w:t>{birthProblems}</w:t>
       </w:r>
     </w:p>
     <w:p>
@@ -167,15 +135,7 @@
         <w:br/>
       </w:r>
       <w:r>
-        <w:t>{</w:t>
-      </w:r>
-      <w:proofErr w:type="spellStart"/>
-      <w:r>
-        <w:t>affectingConditions</w:t>
-      </w:r>
-      <w:proofErr w:type="spellEnd"/>
-      <w:r>
-        <w:t>}</w:t>
+        <w:t>{affectingConditions}</w:t>
       </w:r>
     </w:p>
     <w:p>
@@ -199,15 +159,7 @@
         <w:br/>
       </w:r>
       <w:r>
-        <w:t>{</w:t>
-      </w:r>
-      <w:proofErr w:type="spellStart"/>
-      <w:r>
-        <w:t>visionConcerns</w:t>
-      </w:r>
-      <w:proofErr w:type="spellEnd"/>
-      <w:r>
-        <w:t>}</w:t>
+        <w:t>{visionConcerns}</w:t>
       </w:r>
     </w:p>
     <w:p>
@@ -286,7 +238,19 @@
                 <w:lang w:eastAsia="en-AU"/>
                 <w14:ligatures w14:val="none"/>
               </w:rPr>
-              <w:t> </w:t>
+              <w:t>Questio</w:t>
+            </w:r>
+            <w:r>
+              <w:rPr>
+                <w:rFonts w:ascii="Aptos" w:eastAsia="Times New Roman" w:hAnsi="Aptos" w:cs="Times New Roman"/>
+                <w:b/>
+                <w:bCs/>
+                <w:color w:val="000000"/>
+                <w:kern w:val="0"/>
+                <w:lang w:eastAsia="en-AU"/>
+                <w14:ligatures w14:val="none"/>
+              </w:rPr>
+              <w:t>n</w:t>
             </w:r>
           </w:p>
         </w:tc>
@@ -783,51 +747,7 @@
                 <w:lang w:eastAsia="en-AU"/>
                 <w14:ligatures w14:val="none"/>
               </w:rPr>
-              <w:t>{</w:t>
-            </w:r>
-            <w:proofErr w:type="spellStart"/>
-            <w:r>
-              <w:rPr>
-                <w:rFonts w:ascii="Aptos" w:eastAsia="Times New Roman" w:hAnsi="Aptos" w:cs="Times New Roman"/>
-                <w:color w:val="000000"/>
-                <w:kern w:val="0"/>
-                <w:lang w:eastAsia="en-AU"/>
-                <w14:ligatures w14:val="none"/>
-              </w:rPr>
-              <w:t>not_applicable</w:t>
-            </w:r>
-            <w:proofErr w:type="spellEnd"/>
-            <w:r>
-              <w:rPr>
-                <w:rFonts w:ascii="Aptos" w:eastAsia="Times New Roman" w:hAnsi="Aptos" w:cs="Times New Roman"/>
-                <w:color w:val="000000"/>
-                <w:kern w:val="0"/>
-                <w:lang w:eastAsia="en-AU"/>
-                <w14:ligatures w14:val="none"/>
-              </w:rPr>
-              <w:t>} {/</w:t>
-            </w:r>
-            <w:proofErr w:type="spellStart"/>
-            <w:r>
-              <w:rPr>
-                <w:rFonts w:ascii="Aptos" w:eastAsia="Times New Roman" w:hAnsi="Aptos" w:cs="Times New Roman"/>
-                <w:color w:val="000000"/>
-                <w:kern w:val="0"/>
-                <w:lang w:eastAsia="en-AU"/>
-                <w14:ligatures w14:val="none"/>
-              </w:rPr>
-              <w:t>likertTable</w:t>
-            </w:r>
-            <w:proofErr w:type="spellEnd"/>
-            <w:r>
-              <w:rPr>
-                <w:rFonts w:ascii="Aptos" w:eastAsia="Times New Roman" w:hAnsi="Aptos" w:cs="Times New Roman"/>
-                <w:color w:val="000000"/>
-                <w:kern w:val="0"/>
-                <w:lang w:eastAsia="en-AU"/>
-                <w14:ligatures w14:val="none"/>
-              </w:rPr>
-              <w:t>}</w:t>
+              <w:t>{not_applicable} {/likertTable}</w:t>
             </w:r>
           </w:p>
         </w:tc>

</xml_diff>